<commit_message>
Adding Goole Search Place
</commit_message>
<xml_diff>
--- a/Documentation.docx
+++ b/Documentation.docx
@@ -3,13 +3,8 @@
 <w:document xmlns:wpc="http://schemas.microsoft.com/office/word/2010/wordprocessingCanvas" xmlns:cx="http://schemas.microsoft.com/office/drawing/2014/chartex" xmlns:cx1="http://schemas.microsoft.com/office/drawing/2015/9/8/chartex" xmlns:cx2="http://schemas.microsoft.com/office/drawing/2015/10/21/chartex" xmlns:cx3="http://schemas.microsoft.com/office/drawing/2016/5/9/chartex" xmlns:cx4="http://schemas.microsoft.com/office/drawing/2016/5/10/chartex" xmlns:cx5="http://schemas.microsoft.com/office/drawing/2016/5/11/chartex" xmlns:cx6="http://schemas.microsoft.com/office/drawing/2016/5/12/chartex" xmlns:cx7="http://schemas.microsoft.com/office/drawing/2016/5/13/chartex" xmlns:cx8="http://schemas.microsoft.com/office/drawing/2016/5/14/chartex" xmlns:mc="http://schemas.openxmlformats.org/markup-compatibility/2006" xmlns:aink="http://schemas.microsoft.com/office/drawing/2016/ink" xmlns:am3d="http://schemas.microsoft.com/office/drawing/2017/model3d" xmlns:o="urn:schemas-microsoft-com:office:office" xmlns:r="http://schemas.openxmlformats.org/officeDocument/2006/relationships" xmlns:m="http://schemas.openxmlformats.org/officeDocument/2006/math" xmlns:v="urn:schemas-microsoft-com:vml" xmlns:wp14="http://schemas.microsoft.com/office/word/2010/wordprocessingDrawing" xmlns:wp="http://schemas.openxmlformats.org/drawingml/2006/wordprocessingDrawing" xmlns:w10="urn:schemas-microsoft-com:office:word" xmlns:w="http://schemas.openxmlformats.org/wordprocessingml/2006/main" xmlns:w14="http://schemas.microsoft.com/office/word/2010/wordml" xmlns:w15="http://schemas.microsoft.com/office/word/2012/wordml" xmlns:w16cex="http://schemas.microsoft.com/office/word/2018/wordml/cex" xmlns:w16cid="http://schemas.microsoft.com/office/word/2016/wordml/cid" xmlns:w16="http://schemas.microsoft.com/office/word/2018/wordml" xmlns:w16sdtdh="http://schemas.microsoft.com/office/word/2020/wordml/sdtdatahash" xmlns:w16se="http://schemas.microsoft.com/office/word/2015/wordml/symex" xmlns:wpg="http://schemas.microsoft.com/office/word/2010/wordprocessingGroup" xmlns:wpi="http://schemas.microsoft.com/office/word/2010/wordprocessingInk" xmlns:wne="http://schemas.microsoft.com/office/word/2006/wordml" xmlns:wps="http://schemas.microsoft.com/office/word/2010/wordprocessingShape" mc:Ignorable="w14 w15 w16se w16cid w16 w16cex w16sdtdh wp14">
   <w:body>
     <w:p>
-      <w:proofErr w:type="spellStart"/>
-      <w:r>
-        <w:t>TripBot</w:t>
-      </w:r>
-      <w:proofErr w:type="spellEnd"/>
-      <w:r>
-        <w:t xml:space="preserve"> Mobile</w:t>
+      <w:r>
+        <w:t>TripBot Mobile</w:t>
       </w:r>
     </w:p>
     <w:p/>
@@ -17,13 +12,8 @@
       <w:pPr>
         <w:pStyle w:val="HTMLPreformatted"/>
       </w:pPr>
-      <w:proofErr w:type="spellStart"/>
-      <w:r>
-        <w:t>FireBase</w:t>
-      </w:r>
-      <w:proofErr w:type="spellEnd"/>
-      <w:r>
-        <w:t xml:space="preserve"> Config:</w:t>
+      <w:r>
+        <w:t>FireBase Config:</w:t>
       </w:r>
     </w:p>
     <w:p>
@@ -61,7 +51,7 @@
           <v:shape id="_x0000_i1025" type="#_x0000_t75" style="width:516pt;height:355.5pt" o:ole="">
             <v:imagedata r:id="rId4" o:title=""/>
           </v:shape>
-          <o:OLEObject Type="Embed" ProgID="Word.OpenDocumentText.12" ShapeID="_x0000_i1025" DrawAspect="Content" ObjectID="_1784043016" r:id="rId5"/>
+          <o:OLEObject Type="Embed" ProgID="Word.OpenDocumentText.12" ShapeID="_x0000_i1025" DrawAspect="Content" ObjectID="_1784049970" r:id="rId5"/>
         </w:object>
       </w:r>
     </w:p>
@@ -174,30 +164,180 @@
       <w:pPr>
         <w:pStyle w:val="HTMLPreformatted"/>
         <w:rPr>
+          <w:rStyle w:val="Hyperlink"/>
           <w:rFonts w:ascii="Times New Roman" w:hAnsi="Times New Roman" w:cs="Times New Roman"/>
           <w:b/>
           <w:bCs/>
           <w:color w:val="000000" w:themeColor="text1"/>
+          <w:sz w:val="24"/>
+          <w:szCs w:val="24"/>
+          <w:u w:val="none"/>
+        </w:rPr>
+      </w:pPr>
+    </w:p>
+    <w:p>
+      <w:pPr>
+        <w:pStyle w:val="HTMLPreformatted"/>
+        <w:rPr>
+          <w:rStyle w:val="Hyperlink"/>
+          <w:rFonts w:ascii="Times New Roman" w:hAnsi="Times New Roman" w:cs="Times New Roman"/>
+          <w:color w:val="000000" w:themeColor="text1"/>
+          <w:sz w:val="24"/>
+          <w:szCs w:val="24"/>
+          <w:u w:val="none"/>
+        </w:rPr>
+      </w:pPr>
+      <w:r>
+        <w:rPr>
+          <w:rStyle w:val="Hyperlink"/>
+          <w:rFonts w:ascii="Times New Roman" w:hAnsi="Times New Roman" w:cs="Times New Roman"/>
+          <w:b/>
+          <w:bCs/>
+          <w:color w:val="000000" w:themeColor="text1"/>
+          <w:sz w:val="24"/>
+          <w:szCs w:val="24"/>
+          <w:u w:val="none"/>
+        </w:rPr>
+        <w:t xml:space="preserve">For Searching Place: </w:t>
+      </w:r>
+      <w:r>
+        <w:rPr>
+          <w:rStyle w:val="Hyperlink"/>
+          <w:rFonts w:ascii="Times New Roman" w:hAnsi="Times New Roman" w:cs="Times New Roman"/>
+          <w:color w:val="000000" w:themeColor="text1"/>
+          <w:sz w:val="24"/>
+          <w:szCs w:val="24"/>
+          <w:u w:val="none"/>
+        </w:rPr>
+        <w:t xml:space="preserve"> React-Native-Google-AutoComplete: </w:t>
+      </w:r>
+      <w:hyperlink r:id="rId8" w:history="1">
+        <w:r>
+          <w:rPr>
+            <w:rStyle w:val="Hyperlink"/>
+            <w:rFonts w:ascii="Times New Roman" w:hAnsi="Times New Roman" w:cs="Times New Roman"/>
+            <w:sz w:val="24"/>
+            <w:szCs w:val="24"/>
+          </w:rPr>
+          <w:t>https://www.npmjs.com/package/react-native-google-places-autocomplete</w:t>
+        </w:r>
+      </w:hyperlink>
+    </w:p>
+    <w:p>
+      <w:pPr>
+        <w:pStyle w:val="HTMLPreformatted"/>
+        <w:rPr>
+          <w:rStyle w:val="Hyperlink"/>
+          <w:rFonts w:ascii="Times New Roman" w:hAnsi="Times New Roman" w:cs="Times New Roman"/>
+          <w:color w:val="000000" w:themeColor="text1"/>
+          <w:sz w:val="24"/>
+          <w:szCs w:val="24"/>
+          <w:u w:val="none"/>
+        </w:rPr>
+      </w:pPr>
+    </w:p>
+    <w:p>
+      <w:pPr>
+        <w:pStyle w:val="HTMLPreformatted"/>
+        <w:rPr>
+          <w:rFonts w:ascii="Times New Roman" w:hAnsi="Times New Roman" w:cs="Times New Roman"/>
+          <w:color w:val="000000" w:themeColor="text1"/>
           <w:sz w:val="28"/>
           <w:szCs w:val="28"/>
         </w:rPr>
       </w:pPr>
-    </w:p>
-    <w:p>
-      <w:pPr>
-        <w:pStyle w:val="HTMLPreformatted"/>
-      </w:pPr>
-    </w:p>
-    <w:p>
-      <w:pPr>
-        <w:pStyle w:val="HTMLPreformatted"/>
-      </w:pPr>
-    </w:p>
-    <w:p>
-      <w:pPr>
-        <w:pStyle w:val="HTMLPreformatted"/>
-      </w:pPr>
-      <w:r>
+      <w:r>
+        <w:rPr>
+          <w:rStyle w:val="Hyperlink"/>
+          <w:rFonts w:ascii="Times New Roman" w:hAnsi="Times New Roman" w:cs="Times New Roman"/>
+          <w:color w:val="000000" w:themeColor="text1"/>
+          <w:sz w:val="24"/>
+          <w:szCs w:val="24"/>
+          <w:u w:val="none"/>
+        </w:rPr>
+        <w:t>For API Keys: Search Google Map API Keys</w:t>
+      </w:r>
+      <w:r>
+        <w:rPr>
+          <w:rStyle w:val="Hyperlink"/>
+          <w:rFonts w:ascii="Times New Roman" w:hAnsi="Times New Roman" w:cs="Times New Roman"/>
+          <w:color w:val="000000" w:themeColor="text1"/>
+          <w:sz w:val="24"/>
+          <w:szCs w:val="24"/>
+          <w:u w:val="none"/>
+        </w:rPr>
+        <w:br/>
+      </w:r>
+      <w:hyperlink r:id="rId9" w:history="1">
+        <w:r>
+          <w:rPr>
+            <w:rStyle w:val="Hyperlink"/>
+            <w:rFonts w:ascii="Times New Roman" w:hAnsi="Times New Roman" w:cs="Times New Roman"/>
+            <w:sz w:val="28"/>
+            <w:szCs w:val="28"/>
+          </w:rPr>
+          <w:t>https://console.cloud.google.com/google/maps-apis</w:t>
+        </w:r>
+      </w:hyperlink>
+    </w:p>
+    <w:p>
+      <w:pPr>
+        <w:pStyle w:val="HTMLPreformatted"/>
+        <w:rPr>
+          <w:rFonts w:ascii="Times New Roman" w:hAnsi="Times New Roman" w:cs="Times New Roman"/>
+          <w:color w:val="000000" w:themeColor="text1"/>
+          <w:sz w:val="28"/>
+          <w:szCs w:val="28"/>
+        </w:rPr>
+      </w:pPr>
+    </w:p>
+    <w:p>
+      <w:pPr>
+        <w:pStyle w:val="HTMLPreformatted"/>
+        <w:rPr>
+          <w:rFonts w:ascii="Times New Roman" w:hAnsi="Times New Roman" w:cs="Times New Roman"/>
+          <w:color w:val="000000" w:themeColor="text1"/>
+          <w:sz w:val="28"/>
+          <w:szCs w:val="28"/>
+        </w:rPr>
+      </w:pPr>
+      <w:r>
+        <w:rPr>
+          <w:rFonts w:ascii="Times New Roman" w:hAnsi="Times New Roman" w:cs="Times New Roman"/>
+          <w:color w:val="000000" w:themeColor="text1"/>
+          <w:sz w:val="28"/>
+          <w:szCs w:val="28"/>
+        </w:rPr>
+        <w:t>Enable -&gt; Place API, Place API New &amp; GeoLocation API</w:t>
+      </w:r>
+    </w:p>
+    <w:p>
+      <w:pPr>
+        <w:pStyle w:val="HTMLPreformatted"/>
+        <w:rPr>
+          <w:rFonts w:ascii="Times New Roman" w:hAnsi="Times New Roman" w:cs="Times New Roman"/>
+          <w:color w:val="000000" w:themeColor="text1"/>
+          <w:sz w:val="28"/>
+          <w:szCs w:val="28"/>
+        </w:rPr>
+      </w:pPr>
+    </w:p>
+    <w:p>
+      <w:pPr>
+        <w:pStyle w:val="HTMLPreformatted"/>
+      </w:pPr>
+    </w:p>
+    <w:p>
+      <w:pPr>
+        <w:pStyle w:val="HTMLPreformatted"/>
+      </w:pPr>
+    </w:p>
+    <w:p>
+      <w:pPr>
+        <w:pStyle w:val="HTMLPreformatted"/>
+      </w:pPr>
+      <w:r>
+        <w:lastRenderedPageBreak/>
         <w:br/>
       </w:r>
       <w:r>

</xml_diff>